<commit_message>
Backup folder - 2024-04-18 23:02:16
</commit_message>
<xml_diff>
--- a/Assembler/Lab_6/Зайченко_Lab_6.docx
+++ b/Assembler/Lab_6/Зайченко_Lab_6.docx
@@ -170,7 +170,7 @@
           <w:sz w:val="44"/>
           <w:szCs w:val="44"/>
         </w:rPr>
-        <w:t>4</w:t>
+        <w:t>6</w:t>
       </w:r>
     </w:p>
     <w:p>
@@ -238,7 +238,7 @@
           <w:szCs w:val="22"/>
           <w:u w:val="single"/>
         </w:rPr>
-        <w:t>КОМАНДИ ПЕРЕСИЛАННЯ ДАНИХ. СТЕК</w:t>
+        <w:t>РЯДКОВІ ІНСТРУКЦІЇ І МАСИВИ</w:t>
       </w:r>
       <w:r>
         <w:rPr>
@@ -810,7 +810,7 @@
         <w:t xml:space="preserve"> </w:t>
       </w:r>
       <w:r>
-        <w:t>вивчення режимів адресації, правил адресації при використанні регістрів, директив визначення даних, стеку.</w:t>
+        <w:t>вивчити команди переміщення даних, команди повторення строкових інструкцій; вивчити організацію масивів мовою Асемблер.</w:t>
       </w:r>
     </w:p>
     <w:p>
@@ -844,10 +844,53 @@
         </w:numPr>
       </w:pPr>
       <w:r>
-        <w:t>процес створення виконуваного файлу</w:t>
-      </w:r>
-      <w:r>
-        <w:t>;</w:t>
+        <w:t>н</w:t>
+      </w:r>
+      <w:r>
+        <w:t xml:space="preserve">аписання коду програми </w:t>
+      </w:r>
+      <w:r>
+        <w:t xml:space="preserve">з ім'ям </w:t>
+      </w:r>
+      <w:proofErr w:type="spellStart"/>
+      <w:r>
+        <w:rPr>
+          <w:i/>
+          <w:iCs/>
+        </w:rPr>
+        <w:t>Lab</w:t>
+      </w:r>
+      <w:proofErr w:type="spellEnd"/>
+      <w:r>
+        <w:rPr>
+          <w:i/>
+          <w:iCs/>
+          <w:lang w:val="en-US"/>
+        </w:rPr>
+        <w:t>6</w:t>
+      </w:r>
+      <w:r>
+        <w:rPr>
+          <w:i/>
+          <w:iCs/>
+        </w:rPr>
+        <w:t>.</w:t>
+      </w:r>
+      <w:proofErr w:type="spellStart"/>
+      <w:r>
+        <w:rPr>
+          <w:i/>
+          <w:iCs/>
+        </w:rPr>
+        <w:t>asm</w:t>
+      </w:r>
+      <w:proofErr w:type="spellEnd"/>
+      <w:r>
+        <w:rPr>
+          <w:i/>
+          <w:iCs/>
+        </w:rPr>
+        <w:t>.</w:t>
       </w:r>
     </w:p>
     <w:p>
@@ -859,7 +902,7 @@
         </w:numPr>
       </w:pPr>
       <w:r>
-        <w:t>таблиця очікуваних значень операндів на основі роботи програми</w:t>
+        <w:t>процес створення виконуваного файлу</w:t>
       </w:r>
       <w:r>
         <w:t>;</w:t>
@@ -874,6 +917,21 @@
         </w:numPr>
       </w:pPr>
       <w:r>
+        <w:t>таблиця очікуваних значень операндів на основі роботи програми</w:t>
+      </w:r>
+      <w:r>
+        <w:t>;</w:t>
+      </w:r>
+    </w:p>
+    <w:p>
+      <w:pPr>
+        <w:pStyle w:val="ac"/>
+        <w:numPr>
+          <w:ilvl w:val="0"/>
+          <w:numId w:val="3"/>
+        </w:numPr>
+      </w:pPr>
+      <w:r>
         <w:t>висновок.</w:t>
       </w:r>
     </w:p>
@@ -3144,27 +3202,7 @@
           <w:sz w:val="20"/>
           <w:szCs w:val="22"/>
         </w:rPr>
-        <w:t xml:space="preserve"> </w:t>
-      </w:r>
-      <w:proofErr w:type="spellStart"/>
-      <w:r>
-        <w:rPr>
-          <w:rFonts w:ascii="Courier New" w:hAnsi="Courier New"/>
-          <w:color w:val="auto"/>
-          <w:sz w:val="20"/>
-          <w:szCs w:val="22"/>
-        </w:rPr>
-        <w:t>es</w:t>
-      </w:r>
-      <w:proofErr w:type="spellEnd"/>
-      <w:r>
-        <w:rPr>
-          <w:rFonts w:ascii="Courier New" w:hAnsi="Courier New"/>
-          <w:color w:val="auto"/>
-          <w:sz w:val="20"/>
-          <w:szCs w:val="22"/>
-        </w:rPr>
-        <w:t xml:space="preserve"> : W_TAB2 + 4, </w:t>
+        <w:t xml:space="preserve"> es : W_TAB2 + 4, </w:t>
       </w:r>
       <w:proofErr w:type="spellStart"/>
       <w:r>
@@ -6531,139 +6569,38 @@
       <w:r>
         <w:t xml:space="preserve"> </w:t>
       </w:r>
-      <w:proofErr w:type="spellStart"/>
       <w:r>
         <w:t>О</w:t>
       </w:r>
       <w:r>
         <w:t>скільки</w:t>
       </w:r>
-      <w:proofErr w:type="spellEnd"/>
-      <w:r>
-        <w:t xml:space="preserve"> ф</w:t>
-      </w:r>
-      <w:r>
-        <w:t xml:space="preserve">ормат </w:t>
-      </w:r>
-      <w:r>
-        <w:t>.com</w:t>
-      </w:r>
+      <w:r>
+        <w:t xml:space="preserve"> формат </w:t>
+      </w:r>
+      <w:r>
+        <w:t>.</w:t>
+      </w:r>
+      <w:proofErr w:type="spellStart"/>
+      <w:r>
+        <w:t>com</w:t>
+      </w:r>
+      <w:proofErr w:type="spellEnd"/>
       <w:r>
         <w:t xml:space="preserve"> </w:t>
       </w:r>
       <w:r>
-        <w:t xml:space="preserve">не </w:t>
-      </w:r>
-      <w:proofErr w:type="spellStart"/>
-      <w:r>
-        <w:t>підтримує</w:t>
-      </w:r>
-      <w:proofErr w:type="spellEnd"/>
+        <w:t>не підтримує сегменти стеку</w:t>
+      </w:r>
+      <w:r>
+        <w:t xml:space="preserve"> та </w:t>
+      </w:r>
+      <w:r>
+        <w:t>передбачений для простих програм, які не вимагають великої кількості пам'яті або складних обробок.</w:t>
+      </w:r>
       <w:r>
         <w:t xml:space="preserve"> </w:t>
       </w:r>
-      <w:proofErr w:type="spellStart"/>
-      <w:r>
-        <w:t>сегменти</w:t>
-      </w:r>
-      <w:proofErr w:type="spellEnd"/>
-      <w:r>
-        <w:t xml:space="preserve"> стеку</w:t>
-      </w:r>
-      <w:r>
-        <w:t xml:space="preserve"> та </w:t>
-      </w:r>
-      <w:proofErr w:type="spellStart"/>
-      <w:r>
-        <w:t>передбачений</w:t>
-      </w:r>
-      <w:proofErr w:type="spellEnd"/>
-      <w:r>
-        <w:t xml:space="preserve"> для </w:t>
-      </w:r>
-      <w:proofErr w:type="spellStart"/>
-      <w:r>
-        <w:t>простих</w:t>
-      </w:r>
-      <w:proofErr w:type="spellEnd"/>
-      <w:r>
-        <w:t xml:space="preserve"> </w:t>
-      </w:r>
-      <w:proofErr w:type="spellStart"/>
-      <w:r>
-        <w:t>програм</w:t>
-      </w:r>
-      <w:proofErr w:type="spellEnd"/>
-      <w:r>
-        <w:t xml:space="preserve">, </w:t>
-      </w:r>
-      <w:proofErr w:type="spellStart"/>
-      <w:r>
-        <w:t>які</w:t>
-      </w:r>
-      <w:proofErr w:type="spellEnd"/>
-      <w:r>
-        <w:t xml:space="preserve"> не </w:t>
-      </w:r>
-      <w:proofErr w:type="spellStart"/>
-      <w:r>
-        <w:t>вимагають</w:t>
-      </w:r>
-      <w:proofErr w:type="spellEnd"/>
-      <w:r>
-        <w:t xml:space="preserve"> </w:t>
-      </w:r>
-      <w:proofErr w:type="spellStart"/>
-      <w:r>
-        <w:t>великої</w:t>
-      </w:r>
-      <w:proofErr w:type="spellEnd"/>
-      <w:r>
-        <w:t xml:space="preserve"> </w:t>
-      </w:r>
-      <w:proofErr w:type="spellStart"/>
-      <w:r>
-        <w:t>кількості</w:t>
-      </w:r>
-      <w:proofErr w:type="spellEnd"/>
-      <w:r>
-        <w:t xml:space="preserve"> </w:t>
-      </w:r>
-      <w:proofErr w:type="spellStart"/>
-      <w:r>
-        <w:t>пам'яті</w:t>
-      </w:r>
-      <w:proofErr w:type="spellEnd"/>
-      <w:r>
-        <w:t xml:space="preserve"> </w:t>
-      </w:r>
-      <w:proofErr w:type="spellStart"/>
-      <w:r>
-        <w:t>або</w:t>
-      </w:r>
-      <w:proofErr w:type="spellEnd"/>
-      <w:r>
-        <w:t xml:space="preserve"> </w:t>
-      </w:r>
-      <w:proofErr w:type="spellStart"/>
-      <w:r>
-        <w:t>складних</w:t>
-      </w:r>
-      <w:proofErr w:type="spellEnd"/>
-      <w:r>
-        <w:t xml:space="preserve"> </w:t>
-      </w:r>
-      <w:proofErr w:type="spellStart"/>
-      <w:r>
-        <w:t>обробок</w:t>
-      </w:r>
-      <w:proofErr w:type="spellEnd"/>
-      <w:r>
-        <w:t>.</w:t>
-      </w:r>
-      <w:r>
-        <w:t xml:space="preserve"> </w:t>
-      </w:r>
       <w:r>
         <w:t>С</w:t>
       </w:r>
@@ -6671,10 +6608,7 @@
         <w:t xml:space="preserve">егмент стеку, в якому зазвичай зберігаються локальні змінні та адреси повернення, не є допустимим у файлі формату </w:t>
       </w:r>
       <w:r>
-        <w:t>*.com</w:t>
-      </w:r>
-      <w:r>
-        <w:t>.</w:t>
+        <w:t>*.com.</w:t>
       </w:r>
     </w:p>
     <w:p>

</xml_diff>

<commit_message>
Backup folder - 2024-04-19 09:16:43
</commit_message>
<xml_diff>
--- a/Assembler/Lab_6/Зайченко_Lab_6.docx
+++ b/Assembler/Lab_6/Зайченко_Lab_6.docx
@@ -865,7 +865,7 @@
         <w:rPr>
           <w:i/>
           <w:iCs/>
-          <w:lang w:val="en-US"/>
+          <w:lang w:val="ru-RU"/>
         </w:rPr>
         <w:t>6</w:t>
       </w:r>
@@ -905,6 +905,20 @@
         <w:t>процес створення виконуваного файлу</w:t>
       </w:r>
       <w:r>
+        <w:rPr>
+          <w:lang w:val="ru-RU"/>
+        </w:rPr>
+        <w:t xml:space="preserve"> </w:t>
+      </w:r>
+      <w:r>
+        <w:t xml:space="preserve">та процес </w:t>
+      </w:r>
+      <w:proofErr w:type="spellStart"/>
+      <w:r>
+        <w:t>відладки</w:t>
+      </w:r>
+      <w:proofErr w:type="spellEnd"/>
+      <w:r>
         <w:t>;</w:t>
       </w:r>
     </w:p>
@@ -917,10 +931,64 @@
         </w:numPr>
       </w:pPr>
       <w:r>
-        <w:t>таблиця очікуваних значень операндів на основі роботи програми</w:t>
-      </w:r>
-      <w:r>
-        <w:t>;</w:t>
+        <w:t xml:space="preserve">код програми з коментарями </w:t>
+      </w:r>
+      <w:r>
+        <w:t>про зміст регістрів усі</w:t>
+      </w:r>
+      <w:r>
+        <w:t xml:space="preserve">х </w:t>
+      </w:r>
+      <w:r>
+        <w:t>рядк</w:t>
+      </w:r>
+      <w:r>
+        <w:t>ів</w:t>
+      </w:r>
+      <w:r>
+        <w:t xml:space="preserve"> </w:t>
+      </w:r>
+      <w:r>
+        <w:t>у</w:t>
+      </w:r>
+      <w:r>
+        <w:t xml:space="preserve"> сегменті коду.</w:t>
+      </w:r>
+    </w:p>
+    <w:p>
+      <w:pPr>
+        <w:pStyle w:val="ac"/>
+        <w:numPr>
+          <w:ilvl w:val="0"/>
+          <w:numId w:val="3"/>
+        </w:numPr>
+      </w:pPr>
+      <w:r>
+        <w:t>написання іншої</w:t>
+      </w:r>
+      <w:r>
+        <w:t xml:space="preserve"> програм</w:t>
+      </w:r>
+      <w:r>
+        <w:t>и</w:t>
+      </w:r>
+      <w:r>
+        <w:t xml:space="preserve"> </w:t>
+      </w:r>
+      <w:r>
+        <w:t>й стеж</w:t>
+      </w:r>
+      <w:r>
+        <w:t>ення</w:t>
+      </w:r>
+      <w:r>
+        <w:t xml:space="preserve"> за її роботою. </w:t>
+      </w:r>
+      <w:r>
+        <w:t>Записаний</w:t>
+      </w:r>
+      <w:r>
+        <w:t xml:space="preserve"> результат роботи програми.</w:t>
       </w:r>
     </w:p>
     <w:p>

</xml_diff>